<commit_message>
terminei o mq004 e comecei o mq005
</commit_message>
<xml_diff>
--- a/exercicios/modulo 4/anotações/Novo(a) Documento do Microsoft Word.docx
+++ b/exercicios/modulo 4/anotações/Novo(a) Documento do Microsoft Word.docx
@@ -42,6 +42,20 @@
             </a:graphic>
           </wp:inline>
         </w:drawing>
+      </w:r>
+    </w:p>
+    <w:p/>
+    <w:p>
+      <w:r>
+        <w:t xml:space="preserve">Verifica o </w:t>
+      </w:r>
+      <w:proofErr w:type="spellStart"/>
+      <w:r>
+        <w:t>typical</w:t>
+      </w:r>
+      <w:proofErr w:type="spellEnd"/>
+      <w:r>
+        <w:t xml:space="preserve"> device breakpoints</w:t>
       </w:r>
     </w:p>
     <w:sectPr>

</xml_diff>